<commit_message>
Updated README.me, documentation comments and the SRS
</commit_message>
<xml_diff>
--- a/Documents/Requirements/Originals/Ng911CadIfLibSrs-1.0.0.docx
+++ b/Documents/Requirements/Originals/Ng911CadIfLibSrs-1.0.0.docx
@@ -36,8 +36,6 @@
         <w:t>Table of Contents</w:t>
       </w:r>
     </w:p>
-    <w:bookmarkStart w:id="0" w:name="_GoBack"/>
-    <w:bookmarkEnd w:id="0"/>
     <w:p>
       <w:pPr>
         <w:pStyle w:val="TOC1"/>
@@ -2304,11 +2302,11 @@
       <w:pPr>
         <w:pStyle w:val="Heading1"/>
       </w:pPr>
-      <w:bookmarkStart w:id="1" w:name="_Toc138687971"/>
+      <w:bookmarkStart w:id="0" w:name="_Toc138687971"/>
       <w:r>
         <w:t>Introduction</w:t>
       </w:r>
-      <w:bookmarkEnd w:id="1"/>
+      <w:bookmarkEnd w:id="0"/>
     </w:p>
     <w:p>
       <w:r>
@@ -2357,9 +2355,9 @@
         </w:rPr>
         <w:drawing>
           <wp:inline distT="0" distB="0" distL="0" distR="0">
-            <wp:extent cx="4328160" cy="2887980"/>
-            <wp:effectExtent l="0" t="0" r="0" b="7620"/>
-            <wp:docPr id="3" name="Picture 3"/>
+            <wp:extent cx="4328160" cy="2834640"/>
+            <wp:effectExtent l="0" t="0" r="0" b="3810"/>
+            <wp:docPr id="1" name="Picture 1"/>
             <wp:cNvGraphicFramePr>
               <a:graphicFrameLocks xmlns:a="http://schemas.openxmlformats.org/drawingml/2006/main" noChangeAspect="1"/>
             </wp:cNvGraphicFramePr>
@@ -2367,7 +2365,7 @@
               <a:graphicData uri="http://schemas.openxmlformats.org/drawingml/2006/picture">
                 <pic:pic xmlns:pic="http://schemas.openxmlformats.org/drawingml/2006/picture">
                   <pic:nvPicPr>
-                    <pic:cNvPr id="3" name="CadIfBlockDiagram.jpg"/>
+                    <pic:cNvPr id="1" name="CadIfBlockDiagram.jpg"/>
                     <pic:cNvPicPr/>
                   </pic:nvPicPr>
                   <pic:blipFill>
@@ -2385,7 +2383,7 @@
                   <pic:spPr>
                     <a:xfrm>
                       <a:off x="0" y="0"/>
-                      <a:ext cx="4328160" cy="2887980"/>
+                      <a:ext cx="4328160" cy="2834640"/>
                     </a:xfrm>
                     <a:prstGeom prst="rect">
                       <a:avLst/>
@@ -2571,7 +2569,6 @@
         </w:numPr>
       </w:pPr>
       <w:r>
-        <w:lastRenderedPageBreak/>
         <w:t>The call taker adds information to the call such as call taker notes or the call taker changes the incident type information</w:t>
       </w:r>
     </w:p>
@@ -2584,6 +2581,7 @@
         </w:numPr>
       </w:pPr>
       <w:r>
+        <w:lastRenderedPageBreak/>
         <w:t>The call taker creates a conference, adds a party to the conference or transfers the call</w:t>
       </w:r>
     </w:p>
@@ -2616,7 +2614,13 @@
         <w:t>CHFE</w:t>
       </w:r>
       <w:r>
-        <w:t>, it sends it to the CAD system via a notify message.</w:t>
+        <w:t>, it sends it to the CAD system via a</w:t>
+      </w:r>
+      <w:r>
+        <w:t>n event</w:t>
+      </w:r>
+      <w:r>
+        <w:t xml:space="preserve"> notify message.</w:t>
       </w:r>
     </w:p>
     <w:p>
@@ -2638,6 +2642,13 @@
       <w:r>
         <w:t>e CAD systems.</w:t>
       </w:r>
+    </w:p>
+    <w:p>
+      <w:r>
+        <w:t>The Ng911CadIfServer class shall support interfaces to multiple NG9-1-1 Event Loggers. See Section 2.2.</w:t>
+      </w:r>
+      <w:bookmarkStart w:id="1" w:name="_GoBack"/>
+      <w:bookmarkEnd w:id="1"/>
     </w:p>
     <w:p>
       <w:r>
@@ -3005,25 +3016,69 @@
       <w:r>
         <w:t xml:space="preserve">Table </w:t>
       </w:r>
-      <w:fldSimple w:instr=" STYLEREF 1 \s ">
-        <w:r>
-          <w:rPr>
-            <w:noProof/>
-          </w:rPr>
-          <w:t>2</w:t>
-        </w:r>
-      </w:fldSimple>
+      <w:r>
+        <w:rPr>
+          <w:noProof/>
+        </w:rPr>
+        <w:fldChar w:fldCharType="begin"/>
+      </w:r>
+      <w:r>
+        <w:rPr>
+          <w:noProof/>
+        </w:rPr>
+        <w:instrText xml:space="preserve"> STYLEREF 1 \s </w:instrText>
+      </w:r>
+      <w:r>
+        <w:rPr>
+          <w:noProof/>
+        </w:rPr>
+        <w:fldChar w:fldCharType="separate"/>
+      </w:r>
+      <w:r>
+        <w:rPr>
+          <w:noProof/>
+        </w:rPr>
+        <w:t>2</w:t>
+      </w:r>
+      <w:r>
+        <w:rPr>
+          <w:noProof/>
+        </w:rPr>
+        <w:fldChar w:fldCharType="end"/>
+      </w:r>
       <w:r>
         <w:t>.</w:t>
       </w:r>
-      <w:fldSimple w:instr=" SEQ Table \* ARABIC \s 1 ">
-        <w:r>
-          <w:rPr>
-            <w:noProof/>
-          </w:rPr>
-          <w:t>1</w:t>
-        </w:r>
-      </w:fldSimple>
+      <w:r>
+        <w:rPr>
+          <w:noProof/>
+        </w:rPr>
+        <w:fldChar w:fldCharType="begin"/>
+      </w:r>
+      <w:r>
+        <w:rPr>
+          <w:noProof/>
+        </w:rPr>
+        <w:instrText xml:space="preserve"> SEQ Table \* ARABIC \s 1 </w:instrText>
+      </w:r>
+      <w:r>
+        <w:rPr>
+          <w:noProof/>
+        </w:rPr>
+        <w:fldChar w:fldCharType="separate"/>
+      </w:r>
+      <w:r>
+        <w:rPr>
+          <w:noProof/>
+        </w:rPr>
+        <w:t>1</w:t>
+      </w:r>
+      <w:r>
+        <w:rPr>
+          <w:noProof/>
+        </w:rPr>
+        <w:fldChar w:fldCharType="end"/>
+      </w:r>
       <w:r>
         <w:t xml:space="preserve"> NENA-STA-024.1a-2023 Requirements Matrix</w:t>
       </w:r>
@@ -3782,25 +3837,69 @@
       <w:r>
         <w:t xml:space="preserve">Table </w:t>
       </w:r>
-      <w:fldSimple w:instr=" STYLEREF 1 \s ">
-        <w:r>
-          <w:rPr>
-            <w:noProof/>
-          </w:rPr>
-          <w:t>2</w:t>
-        </w:r>
-      </w:fldSimple>
+      <w:r>
+        <w:rPr>
+          <w:noProof/>
+        </w:rPr>
+        <w:fldChar w:fldCharType="begin"/>
+      </w:r>
+      <w:r>
+        <w:rPr>
+          <w:noProof/>
+        </w:rPr>
+        <w:instrText xml:space="preserve"> STYLEREF 1 \s </w:instrText>
+      </w:r>
+      <w:r>
+        <w:rPr>
+          <w:noProof/>
+        </w:rPr>
+        <w:fldChar w:fldCharType="separate"/>
+      </w:r>
+      <w:r>
+        <w:rPr>
+          <w:noProof/>
+        </w:rPr>
+        <w:t>2</w:t>
+      </w:r>
+      <w:r>
+        <w:rPr>
+          <w:noProof/>
+        </w:rPr>
+        <w:fldChar w:fldCharType="end"/>
+      </w:r>
       <w:r>
         <w:t>.</w:t>
       </w:r>
-      <w:fldSimple w:instr=" SEQ Table \* ARABIC \s 1 ">
-        <w:r>
-          <w:rPr>
-            <w:noProof/>
-          </w:rPr>
-          <w:t>2</w:t>
-        </w:r>
-      </w:fldSimple>
+      <w:r>
+        <w:rPr>
+          <w:noProof/>
+        </w:rPr>
+        <w:fldChar w:fldCharType="begin"/>
+      </w:r>
+      <w:r>
+        <w:rPr>
+          <w:noProof/>
+        </w:rPr>
+        <w:instrText xml:space="preserve"> SEQ Table \* ARABIC \s 1 </w:instrText>
+      </w:r>
+      <w:r>
+        <w:rPr>
+          <w:noProof/>
+        </w:rPr>
+        <w:fldChar w:fldCharType="separate"/>
+      </w:r>
+      <w:r>
+        <w:rPr>
+          <w:noProof/>
+        </w:rPr>
+        <w:t>2</w:t>
+      </w:r>
+      <w:r>
+        <w:rPr>
+          <w:noProof/>
+        </w:rPr>
+        <w:fldChar w:fldCharType="end"/>
+      </w:r>
       <w:r>
         <w:t xml:space="preserve"> General Requirements Matrix</w:t>
       </w:r>
@@ -4282,25 +4381,69 @@
       <w:r>
         <w:t xml:space="preserve">Table </w:t>
       </w:r>
-      <w:fldSimple w:instr=" STYLEREF 1 \s ">
-        <w:r>
-          <w:rPr>
-            <w:noProof/>
-          </w:rPr>
-          <w:t>2</w:t>
-        </w:r>
-      </w:fldSimple>
+      <w:r>
+        <w:rPr>
+          <w:noProof/>
+        </w:rPr>
+        <w:fldChar w:fldCharType="begin"/>
+      </w:r>
+      <w:r>
+        <w:rPr>
+          <w:noProof/>
+        </w:rPr>
+        <w:instrText xml:space="preserve"> STYLEREF 1 \s </w:instrText>
+      </w:r>
+      <w:r>
+        <w:rPr>
+          <w:noProof/>
+        </w:rPr>
+        <w:fldChar w:fldCharType="separate"/>
+      </w:r>
+      <w:r>
+        <w:rPr>
+          <w:noProof/>
+        </w:rPr>
+        <w:t>2</w:t>
+      </w:r>
+      <w:r>
+        <w:rPr>
+          <w:noProof/>
+        </w:rPr>
+        <w:fldChar w:fldCharType="end"/>
+      </w:r>
       <w:r>
         <w:t>.</w:t>
       </w:r>
-      <w:fldSimple w:instr=" SEQ Table \* ARABIC \s 1 ">
-        <w:r>
-          <w:rPr>
-            <w:noProof/>
-          </w:rPr>
-          <w:t>3</w:t>
-        </w:r>
-      </w:fldSimple>
+      <w:r>
+        <w:rPr>
+          <w:noProof/>
+        </w:rPr>
+        <w:fldChar w:fldCharType="begin"/>
+      </w:r>
+      <w:r>
+        <w:rPr>
+          <w:noProof/>
+        </w:rPr>
+        <w:instrText xml:space="preserve"> SEQ Table \* ARABIC \s 1 </w:instrText>
+      </w:r>
+      <w:r>
+        <w:rPr>
+          <w:noProof/>
+        </w:rPr>
+        <w:fldChar w:fldCharType="separate"/>
+      </w:r>
+      <w:r>
+        <w:rPr>
+          <w:noProof/>
+        </w:rPr>
+        <w:t>3</w:t>
+      </w:r>
+      <w:r>
+        <w:rPr>
+          <w:noProof/>
+        </w:rPr>
+        <w:fldChar w:fldCharType="end"/>
+      </w:r>
       <w:r>
         <w:t xml:space="preserve"> Log Events Requirements Matrix</w:t>
       </w:r>
@@ -5098,25 +5241,69 @@
       <w:r>
         <w:t xml:space="preserve">Table </w:t>
       </w:r>
-      <w:fldSimple w:instr=" STYLEREF 1 \s ">
-        <w:r>
-          <w:rPr>
-            <w:noProof/>
-          </w:rPr>
-          <w:t>3</w:t>
-        </w:r>
-      </w:fldSimple>
+      <w:r>
+        <w:rPr>
+          <w:noProof/>
+        </w:rPr>
+        <w:fldChar w:fldCharType="begin"/>
+      </w:r>
+      <w:r>
+        <w:rPr>
+          <w:noProof/>
+        </w:rPr>
+        <w:instrText xml:space="preserve"> STYLEREF 1 \s </w:instrText>
+      </w:r>
+      <w:r>
+        <w:rPr>
+          <w:noProof/>
+        </w:rPr>
+        <w:fldChar w:fldCharType="separate"/>
+      </w:r>
+      <w:r>
+        <w:rPr>
+          <w:noProof/>
+        </w:rPr>
+        <w:t>3</w:t>
+      </w:r>
+      <w:r>
+        <w:rPr>
+          <w:noProof/>
+        </w:rPr>
+        <w:fldChar w:fldCharType="end"/>
+      </w:r>
       <w:r>
         <w:t>.</w:t>
       </w:r>
-      <w:fldSimple w:instr=" SEQ Table \* ARABIC \s 1 ">
-        <w:r>
-          <w:rPr>
-            <w:noProof/>
-          </w:rPr>
-          <w:t>1</w:t>
-        </w:r>
-      </w:fldSimple>
+      <w:r>
+        <w:rPr>
+          <w:noProof/>
+        </w:rPr>
+        <w:fldChar w:fldCharType="begin"/>
+      </w:r>
+      <w:r>
+        <w:rPr>
+          <w:noProof/>
+        </w:rPr>
+        <w:instrText xml:space="preserve"> SEQ Table \* ARABIC \s 1 </w:instrText>
+      </w:r>
+      <w:r>
+        <w:rPr>
+          <w:noProof/>
+        </w:rPr>
+        <w:fldChar w:fldCharType="separate"/>
+      </w:r>
+      <w:r>
+        <w:rPr>
+          <w:noProof/>
+        </w:rPr>
+        <w:t>1</w:t>
+      </w:r>
+      <w:r>
+        <w:rPr>
+          <w:noProof/>
+        </w:rPr>
+        <w:fldChar w:fldCharType="end"/>
+      </w:r>
       <w:r>
         <w:t xml:space="preserve"> Configuration Settings</w:t>
       </w:r>
@@ -5658,25 +5845,69 @@
       <w:r>
         <w:t xml:space="preserve">Table </w:t>
       </w:r>
-      <w:fldSimple w:instr=" STYLEREF 1 \s ">
-        <w:r>
-          <w:rPr>
-            <w:noProof/>
-          </w:rPr>
-          <w:t>3</w:t>
-        </w:r>
-      </w:fldSimple>
+      <w:r>
+        <w:rPr>
+          <w:noProof/>
+        </w:rPr>
+        <w:fldChar w:fldCharType="begin"/>
+      </w:r>
+      <w:r>
+        <w:rPr>
+          <w:noProof/>
+        </w:rPr>
+        <w:instrText xml:space="preserve"> STYLEREF 1 \s </w:instrText>
+      </w:r>
+      <w:r>
+        <w:rPr>
+          <w:noProof/>
+        </w:rPr>
+        <w:fldChar w:fldCharType="separate"/>
+      </w:r>
+      <w:r>
+        <w:rPr>
+          <w:noProof/>
+        </w:rPr>
+        <w:t>3</w:t>
+      </w:r>
+      <w:r>
+        <w:rPr>
+          <w:noProof/>
+        </w:rPr>
+        <w:fldChar w:fldCharType="end"/>
+      </w:r>
       <w:r>
         <w:t>.</w:t>
       </w:r>
-      <w:fldSimple w:instr=" SEQ Table \* ARABIC \s 1 ">
-        <w:r>
-          <w:rPr>
-            <w:noProof/>
-          </w:rPr>
-          <w:t>2</w:t>
-        </w:r>
-      </w:fldSimple>
+      <w:r>
+        <w:rPr>
+          <w:noProof/>
+        </w:rPr>
+        <w:fldChar w:fldCharType="begin"/>
+      </w:r>
+      <w:r>
+        <w:rPr>
+          <w:noProof/>
+        </w:rPr>
+        <w:instrText xml:space="preserve"> SEQ Table \* ARABIC \s 1 </w:instrText>
+      </w:r>
+      <w:r>
+        <w:rPr>
+          <w:noProof/>
+        </w:rPr>
+        <w:fldChar w:fldCharType="separate"/>
+      </w:r>
+      <w:r>
+        <w:rPr>
+          <w:noProof/>
+        </w:rPr>
+        <w:t>2</w:t>
+      </w:r>
+      <w:r>
+        <w:rPr>
+          <w:noProof/>
+        </w:rPr>
+        <w:fldChar w:fldCharType="end"/>
+      </w:r>
       <w:r>
         <w:t xml:space="preserve"> NG9-1-1 Logging Configuration Settings</w:t>
       </w:r>
@@ -5991,25 +6222,69 @@
       <w:r>
         <w:t xml:space="preserve">Table </w:t>
       </w:r>
-      <w:fldSimple w:instr=" STYLEREF 1 \s ">
-        <w:r>
-          <w:rPr>
-            <w:noProof/>
-          </w:rPr>
-          <w:t>3</w:t>
-        </w:r>
-      </w:fldSimple>
+      <w:r>
+        <w:rPr>
+          <w:noProof/>
+        </w:rPr>
+        <w:fldChar w:fldCharType="begin"/>
+      </w:r>
+      <w:r>
+        <w:rPr>
+          <w:noProof/>
+        </w:rPr>
+        <w:instrText xml:space="preserve"> STYLEREF 1 \s </w:instrText>
+      </w:r>
+      <w:r>
+        <w:rPr>
+          <w:noProof/>
+        </w:rPr>
+        <w:fldChar w:fldCharType="separate"/>
+      </w:r>
+      <w:r>
+        <w:rPr>
+          <w:noProof/>
+        </w:rPr>
+        <w:t>3</w:t>
+      </w:r>
+      <w:r>
+        <w:rPr>
+          <w:noProof/>
+        </w:rPr>
+        <w:fldChar w:fldCharType="end"/>
+      </w:r>
       <w:r>
         <w:t>.</w:t>
       </w:r>
-      <w:fldSimple w:instr=" SEQ Table \* ARABIC \s 1 ">
-        <w:r>
-          <w:rPr>
-            <w:noProof/>
-          </w:rPr>
-          <w:t>3</w:t>
-        </w:r>
-      </w:fldSimple>
+      <w:r>
+        <w:rPr>
+          <w:noProof/>
+        </w:rPr>
+        <w:fldChar w:fldCharType="begin"/>
+      </w:r>
+      <w:r>
+        <w:rPr>
+          <w:noProof/>
+        </w:rPr>
+        <w:instrText xml:space="preserve"> SEQ Table \* ARABIC \s 1 </w:instrText>
+      </w:r>
+      <w:r>
+        <w:rPr>
+          <w:noProof/>
+        </w:rPr>
+        <w:fldChar w:fldCharType="separate"/>
+      </w:r>
+      <w:r>
+        <w:rPr>
+          <w:noProof/>
+        </w:rPr>
+        <w:t>3</w:t>
+      </w:r>
+      <w:r>
+        <w:rPr>
+          <w:noProof/>
+        </w:rPr>
+        <w:fldChar w:fldCharType="end"/>
+      </w:r>
       <w:r>
         <w:t xml:space="preserve"> Connection Request Callback Delegate Parameters</w:t>
       </w:r>
@@ -6203,25 +6478,69 @@
       <w:r>
         <w:t xml:space="preserve">Table </w:t>
       </w:r>
-      <w:fldSimple w:instr=" STYLEREF 1 \s ">
-        <w:r>
-          <w:rPr>
-            <w:noProof/>
-          </w:rPr>
-          <w:t>3</w:t>
-        </w:r>
-      </w:fldSimple>
+      <w:r>
+        <w:rPr>
+          <w:noProof/>
+        </w:rPr>
+        <w:fldChar w:fldCharType="begin"/>
+      </w:r>
+      <w:r>
+        <w:rPr>
+          <w:noProof/>
+        </w:rPr>
+        <w:instrText xml:space="preserve"> STYLEREF 1 \s </w:instrText>
+      </w:r>
+      <w:r>
+        <w:rPr>
+          <w:noProof/>
+        </w:rPr>
+        <w:fldChar w:fldCharType="separate"/>
+      </w:r>
+      <w:r>
+        <w:rPr>
+          <w:noProof/>
+        </w:rPr>
+        <w:t>3</w:t>
+      </w:r>
+      <w:r>
+        <w:rPr>
+          <w:noProof/>
+        </w:rPr>
+        <w:fldChar w:fldCharType="end"/>
+      </w:r>
       <w:r>
         <w:t>.</w:t>
       </w:r>
-      <w:fldSimple w:instr=" SEQ Table \* ARABIC \s 1 ">
-        <w:r>
-          <w:rPr>
-            <w:noProof/>
-          </w:rPr>
-          <w:t>4</w:t>
-        </w:r>
-      </w:fldSimple>
+      <w:r>
+        <w:rPr>
+          <w:noProof/>
+        </w:rPr>
+        <w:fldChar w:fldCharType="begin"/>
+      </w:r>
+      <w:r>
+        <w:rPr>
+          <w:noProof/>
+        </w:rPr>
+        <w:instrText xml:space="preserve"> SEQ Table \* ARABIC \s 1 </w:instrText>
+      </w:r>
+      <w:r>
+        <w:rPr>
+          <w:noProof/>
+        </w:rPr>
+        <w:fldChar w:fldCharType="separate"/>
+      </w:r>
+      <w:r>
+        <w:rPr>
+          <w:noProof/>
+        </w:rPr>
+        <w:t>4</w:t>
+      </w:r>
+      <w:r>
+        <w:rPr>
+          <w:noProof/>
+        </w:rPr>
+        <w:fldChar w:fldCharType="end"/>
+      </w:r>
       <w:r>
         <w:t xml:space="preserve"> EIDO Retrieval Callback Function Parameters</w:t>
       </w:r>
@@ -6590,25 +6909,69 @@
       <w:r>
         <w:t xml:space="preserve">Table </w:t>
       </w:r>
-      <w:fldSimple w:instr=" STYLEREF 1 \s ">
-        <w:r>
-          <w:rPr>
-            <w:noProof/>
-          </w:rPr>
-          <w:t>3</w:t>
-        </w:r>
-      </w:fldSimple>
+      <w:r>
+        <w:rPr>
+          <w:noProof/>
+        </w:rPr>
+        <w:fldChar w:fldCharType="begin"/>
+      </w:r>
+      <w:r>
+        <w:rPr>
+          <w:noProof/>
+        </w:rPr>
+        <w:instrText xml:space="preserve"> STYLEREF 1 \s </w:instrText>
+      </w:r>
+      <w:r>
+        <w:rPr>
+          <w:noProof/>
+        </w:rPr>
+        <w:fldChar w:fldCharType="separate"/>
+      </w:r>
+      <w:r>
+        <w:rPr>
+          <w:noProof/>
+        </w:rPr>
+        <w:t>3</w:t>
+      </w:r>
+      <w:r>
+        <w:rPr>
+          <w:noProof/>
+        </w:rPr>
+        <w:fldChar w:fldCharType="end"/>
+      </w:r>
       <w:r>
         <w:t>.</w:t>
       </w:r>
-      <w:fldSimple w:instr=" SEQ Table \* ARABIC \s 1 ">
-        <w:r>
-          <w:rPr>
-            <w:noProof/>
-          </w:rPr>
-          <w:t>5</w:t>
-        </w:r>
-      </w:fldSimple>
+      <w:r>
+        <w:rPr>
+          <w:noProof/>
+        </w:rPr>
+        <w:fldChar w:fldCharType="begin"/>
+      </w:r>
+      <w:r>
+        <w:rPr>
+          <w:noProof/>
+        </w:rPr>
+        <w:instrText xml:space="preserve"> SEQ Table \* ARABIC \s 1 </w:instrText>
+      </w:r>
+      <w:r>
+        <w:rPr>
+          <w:noProof/>
+        </w:rPr>
+        <w:fldChar w:fldCharType="separate"/>
+      </w:r>
+      <w:r>
+        <w:rPr>
+          <w:noProof/>
+        </w:rPr>
+        <w:t>5</w:t>
+      </w:r>
+      <w:r>
+        <w:rPr>
+          <w:noProof/>
+        </w:rPr>
+        <w:fldChar w:fldCharType="end"/>
+      </w:r>
       <w:r>
         <w:t xml:space="preserve"> SendEido() Method Parameters</w:t>
       </w:r>
@@ -6732,25 +7095,75 @@
       <w:r>
         <w:t xml:space="preserve">Table </w:t>
       </w:r>
-      <w:fldSimple w:instr=" STYLEREF 1 \s ">
-        <w:r>
-          <w:rPr>
-            <w:noProof/>
-          </w:rPr>
-          <w:t>3</w:t>
-        </w:r>
-      </w:fldSimple>
+      <w:r>
+        <w:rPr>
+          <w:noProof/>
+        </w:rPr>
+        <w:fldChar w:fldCharType="begin"/>
+      </w:r>
+      <w:r>
+        <w:rPr>
+          <w:noProof/>
+        </w:rPr>
+        <w:instrText xml:space="preserve"> STYLEREF 1 \s </w:instrText>
+      </w:r>
+      <w:r>
+        <w:rPr>
+          <w:noProof/>
+        </w:rPr>
+        <w:fldChar w:fldCharType="separate"/>
+      </w:r>
+      <w:r>
+        <w:rPr>
+          <w:noProof/>
+        </w:rPr>
+        <w:t>3</w:t>
+      </w:r>
+      <w:r>
+        <w:rPr>
+          <w:noProof/>
+        </w:rPr>
+        <w:fldChar w:fldCharType="end"/>
+      </w:r>
       <w:r>
         <w:t>.</w:t>
       </w:r>
-      <w:fldSimple w:instr=" SEQ Table \* ARABIC \s 1 ">
-        <w:r>
-          <w:rPr>
-            <w:noProof/>
-          </w:rPr>
-          <w:t>6</w:t>
-        </w:r>
-      </w:fldSimple>
+      <w:r>
+        <w:rPr>
+          <w:noProof/>
+        </w:rPr>
+        <w:fldChar w:fldCharType="begin"/>
+      </w:r>
+      <w:r>
+        <w:rPr>
+          <w:noProof/>
+        </w:rPr>
+        <w:instrText xml:space="preserve"> SEQ Table \* </w:instrText>
+      </w:r>
+      <w:r>
+        <w:rPr>
+          <w:noProof/>
+        </w:rPr>
+        <w:instrText xml:space="preserve">ARABIC \s 1 </w:instrText>
+      </w:r>
+      <w:r>
+        <w:rPr>
+          <w:noProof/>
+        </w:rPr>
+        <w:fldChar w:fldCharType="separate"/>
+      </w:r>
+      <w:r>
+        <w:rPr>
+          <w:noProof/>
+        </w:rPr>
+        <w:t>6</w:t>
+      </w:r>
+      <w:r>
+        <w:rPr>
+          <w:noProof/>
+        </w:rPr>
+        <w:fldChar w:fldCharType="end"/>
+      </w:r>
       <w:r>
         <w:t xml:space="preserve"> SendEidosToSubscriber() Method Parameters</w:t>
       </w:r>
@@ -6964,25 +7377,69 @@
       <w:r>
         <w:t xml:space="preserve">Table </w:t>
       </w:r>
-      <w:fldSimple w:instr=" STYLEREF 1 \s ">
-        <w:r>
-          <w:rPr>
-            <w:noProof/>
-          </w:rPr>
-          <w:t>3</w:t>
-        </w:r>
-      </w:fldSimple>
+      <w:r>
+        <w:rPr>
+          <w:noProof/>
+        </w:rPr>
+        <w:fldChar w:fldCharType="begin"/>
+      </w:r>
+      <w:r>
+        <w:rPr>
+          <w:noProof/>
+        </w:rPr>
+        <w:instrText xml:space="preserve"> STYLEREF 1 \s </w:instrText>
+      </w:r>
+      <w:r>
+        <w:rPr>
+          <w:noProof/>
+        </w:rPr>
+        <w:fldChar w:fldCharType="separate"/>
+      </w:r>
+      <w:r>
+        <w:rPr>
+          <w:noProof/>
+        </w:rPr>
+        <w:t>3</w:t>
+      </w:r>
+      <w:r>
+        <w:rPr>
+          <w:noProof/>
+        </w:rPr>
+        <w:fldChar w:fldCharType="end"/>
+      </w:r>
       <w:r>
         <w:t>.</w:t>
       </w:r>
-      <w:fldSimple w:instr=" SEQ Table \* ARABIC \s 1 ">
-        <w:r>
-          <w:rPr>
-            <w:noProof/>
-          </w:rPr>
-          <w:t>7</w:t>
-        </w:r>
-      </w:fldSimple>
+      <w:r>
+        <w:rPr>
+          <w:noProof/>
+        </w:rPr>
+        <w:fldChar w:fldCharType="begin"/>
+      </w:r>
+      <w:r>
+        <w:rPr>
+          <w:noProof/>
+        </w:rPr>
+        <w:instrText xml:space="preserve"> SEQ Table \* ARABIC \s 1 </w:instrText>
+      </w:r>
+      <w:r>
+        <w:rPr>
+          <w:noProof/>
+        </w:rPr>
+        <w:fldChar w:fldCharType="separate"/>
+      </w:r>
+      <w:r>
+        <w:rPr>
+          <w:noProof/>
+        </w:rPr>
+        <w:t>7</w:t>
+      </w:r>
+      <w:r>
+        <w:rPr>
+          <w:noProof/>
+        </w:rPr>
+        <w:fldChar w:fldCharType="end"/>
+      </w:r>
       <w:r>
         <w:t xml:space="preserve"> NewSubscription Event Parameters</w:t>
       </w:r>
@@ -7298,25 +7755,69 @@
       <w:r>
         <w:t xml:space="preserve">Table </w:t>
       </w:r>
-      <w:fldSimple w:instr=" STYLEREF 1 \s ">
-        <w:r>
-          <w:rPr>
-            <w:noProof/>
-          </w:rPr>
-          <w:t>3</w:t>
-        </w:r>
-      </w:fldSimple>
+      <w:r>
+        <w:rPr>
+          <w:noProof/>
+        </w:rPr>
+        <w:fldChar w:fldCharType="begin"/>
+      </w:r>
+      <w:r>
+        <w:rPr>
+          <w:noProof/>
+        </w:rPr>
+        <w:instrText xml:space="preserve"> STYLEREF 1 \s </w:instrText>
+      </w:r>
+      <w:r>
+        <w:rPr>
+          <w:noProof/>
+        </w:rPr>
+        <w:fldChar w:fldCharType="separate"/>
+      </w:r>
+      <w:r>
+        <w:rPr>
+          <w:noProof/>
+        </w:rPr>
+        <w:t>3</w:t>
+      </w:r>
+      <w:r>
+        <w:rPr>
+          <w:noProof/>
+        </w:rPr>
+        <w:fldChar w:fldCharType="end"/>
+      </w:r>
       <w:r>
         <w:t>.</w:t>
       </w:r>
-      <w:fldSimple w:instr=" SEQ Table \* ARABIC \s 1 ">
-        <w:r>
-          <w:rPr>
-            <w:noProof/>
-          </w:rPr>
-          <w:t>8</w:t>
-        </w:r>
-      </w:fldSimple>
+      <w:r>
+        <w:rPr>
+          <w:noProof/>
+        </w:rPr>
+        <w:fldChar w:fldCharType="begin"/>
+      </w:r>
+      <w:r>
+        <w:rPr>
+          <w:noProof/>
+        </w:rPr>
+        <w:instrText xml:space="preserve"> SEQ Table \* ARABIC \s 1 </w:instrText>
+      </w:r>
+      <w:r>
+        <w:rPr>
+          <w:noProof/>
+        </w:rPr>
+        <w:fldChar w:fldCharType="separate"/>
+      </w:r>
+      <w:r>
+        <w:rPr>
+          <w:noProof/>
+        </w:rPr>
+        <w:t>8</w:t>
+      </w:r>
+      <w:r>
+        <w:rPr>
+          <w:noProof/>
+        </w:rPr>
+        <w:fldChar w:fldCharType="end"/>
+      </w:r>
       <w:r>
         <w:t xml:space="preserve"> SubscriptionEnded Event Parameters</w:t>
       </w:r>
@@ -7590,25 +8091,69 @@
       <w:r>
         <w:t xml:space="preserve">Table </w:t>
       </w:r>
-      <w:fldSimple w:instr=" STYLEREF 1 \s ">
-        <w:r>
-          <w:rPr>
-            <w:noProof/>
-          </w:rPr>
-          <w:t>3</w:t>
-        </w:r>
-      </w:fldSimple>
+      <w:r>
+        <w:rPr>
+          <w:noProof/>
+        </w:rPr>
+        <w:fldChar w:fldCharType="begin"/>
+      </w:r>
+      <w:r>
+        <w:rPr>
+          <w:noProof/>
+        </w:rPr>
+        <w:instrText xml:space="preserve"> STYLEREF 1 \s </w:instrText>
+      </w:r>
+      <w:r>
+        <w:rPr>
+          <w:noProof/>
+        </w:rPr>
+        <w:fldChar w:fldCharType="separate"/>
+      </w:r>
+      <w:r>
+        <w:rPr>
+          <w:noProof/>
+        </w:rPr>
+        <w:t>3</w:t>
+      </w:r>
+      <w:r>
+        <w:rPr>
+          <w:noProof/>
+        </w:rPr>
+        <w:fldChar w:fldCharType="end"/>
+      </w:r>
       <w:r>
         <w:t>.</w:t>
       </w:r>
-      <w:fldSimple w:instr=" SEQ Table \* ARABIC \s 1 ">
-        <w:r>
-          <w:rPr>
-            <w:noProof/>
-          </w:rPr>
-          <w:t>9</w:t>
-        </w:r>
-      </w:fldSimple>
+      <w:r>
+        <w:rPr>
+          <w:noProof/>
+        </w:rPr>
+        <w:fldChar w:fldCharType="begin"/>
+      </w:r>
+      <w:r>
+        <w:rPr>
+          <w:noProof/>
+        </w:rPr>
+        <w:instrText xml:space="preserve"> SEQ Table \* ARABIC \s 1 </w:instrText>
+      </w:r>
+      <w:r>
+        <w:rPr>
+          <w:noProof/>
+        </w:rPr>
+        <w:fldChar w:fldCharType="separate"/>
+      </w:r>
+      <w:r>
+        <w:rPr>
+          <w:noProof/>
+        </w:rPr>
+        <w:t>9</w:t>
+      </w:r>
+      <w:r>
+        <w:rPr>
+          <w:noProof/>
+        </w:rPr>
+        <w:fldChar w:fldCharType="end"/>
+      </w:r>
       <w:r>
         <w:t xml:space="preserve"> WssConnectionAccepted Event Parameters</w:t>
       </w:r>
@@ -7784,25 +8329,69 @@
       <w:r>
         <w:t xml:space="preserve">Table </w:t>
       </w:r>
-      <w:fldSimple w:instr=" STYLEREF 1 \s ">
-        <w:r>
-          <w:rPr>
-            <w:noProof/>
-          </w:rPr>
-          <w:t>3</w:t>
-        </w:r>
-      </w:fldSimple>
+      <w:r>
+        <w:rPr>
+          <w:noProof/>
+        </w:rPr>
+        <w:fldChar w:fldCharType="begin"/>
+      </w:r>
+      <w:r>
+        <w:rPr>
+          <w:noProof/>
+        </w:rPr>
+        <w:instrText xml:space="preserve"> STYLEREF 1 \s </w:instrText>
+      </w:r>
+      <w:r>
+        <w:rPr>
+          <w:noProof/>
+        </w:rPr>
+        <w:fldChar w:fldCharType="separate"/>
+      </w:r>
+      <w:r>
+        <w:rPr>
+          <w:noProof/>
+        </w:rPr>
+        <w:t>3</w:t>
+      </w:r>
+      <w:r>
+        <w:rPr>
+          <w:noProof/>
+        </w:rPr>
+        <w:fldChar w:fldCharType="end"/>
+      </w:r>
       <w:r>
         <w:t>.</w:t>
       </w:r>
-      <w:fldSimple w:instr=" SEQ Table \* ARABIC \s 1 ">
-        <w:r>
-          <w:rPr>
-            <w:noProof/>
-          </w:rPr>
-          <w:t>10</w:t>
-        </w:r>
-      </w:fldSimple>
+      <w:r>
+        <w:rPr>
+          <w:noProof/>
+        </w:rPr>
+        <w:fldChar w:fldCharType="begin"/>
+      </w:r>
+      <w:r>
+        <w:rPr>
+          <w:noProof/>
+        </w:rPr>
+        <w:instrText xml:space="preserve"> SEQ Table \* ARABIC \s 1 </w:instrText>
+      </w:r>
+      <w:r>
+        <w:rPr>
+          <w:noProof/>
+        </w:rPr>
+        <w:fldChar w:fldCharType="separate"/>
+      </w:r>
+      <w:r>
+        <w:rPr>
+          <w:noProof/>
+        </w:rPr>
+        <w:t>10</w:t>
+      </w:r>
+      <w:r>
+        <w:rPr>
+          <w:noProof/>
+        </w:rPr>
+        <w:fldChar w:fldCharType="end"/>
+      </w:r>
       <w:r>
         <w:t xml:space="preserve"> WssConnectionEnded Event Parameters</w:t>
       </w:r>
@@ -7913,25 +8502,69 @@
       <w:r>
         <w:t xml:space="preserve">Table </w:t>
       </w:r>
-      <w:fldSimple w:instr=" STYLEREF 1 \s ">
-        <w:r>
-          <w:rPr>
-            <w:noProof/>
-          </w:rPr>
-          <w:t>3</w:t>
-        </w:r>
-      </w:fldSimple>
+      <w:r>
+        <w:rPr>
+          <w:noProof/>
+        </w:rPr>
+        <w:fldChar w:fldCharType="begin"/>
+      </w:r>
+      <w:r>
+        <w:rPr>
+          <w:noProof/>
+        </w:rPr>
+        <w:instrText xml:space="preserve"> STYLEREF 1 \s </w:instrText>
+      </w:r>
+      <w:r>
+        <w:rPr>
+          <w:noProof/>
+        </w:rPr>
+        <w:fldChar w:fldCharType="separate"/>
+      </w:r>
+      <w:r>
+        <w:rPr>
+          <w:noProof/>
+        </w:rPr>
+        <w:t>3</w:t>
+      </w:r>
+      <w:r>
+        <w:rPr>
+          <w:noProof/>
+        </w:rPr>
+        <w:fldChar w:fldCharType="end"/>
+      </w:r>
       <w:r>
         <w:t>.</w:t>
       </w:r>
-      <w:fldSimple w:instr=" SEQ Table \* ARABIC \s 1 ">
-        <w:r>
-          <w:rPr>
-            <w:noProof/>
-          </w:rPr>
-          <w:t>11</w:t>
-        </w:r>
-      </w:fldSimple>
+      <w:r>
+        <w:rPr>
+          <w:noProof/>
+        </w:rPr>
+        <w:fldChar w:fldCharType="begin"/>
+      </w:r>
+      <w:r>
+        <w:rPr>
+          <w:noProof/>
+        </w:rPr>
+        <w:instrText xml:space="preserve"> SEQ Table \* ARABIC \s 1 </w:instrText>
+      </w:r>
+      <w:r>
+        <w:rPr>
+          <w:noProof/>
+        </w:rPr>
+        <w:fldChar w:fldCharType="separate"/>
+      </w:r>
+      <w:r>
+        <w:rPr>
+          <w:noProof/>
+        </w:rPr>
+        <w:t>11</w:t>
+      </w:r>
+      <w:r>
+        <w:rPr>
+          <w:noProof/>
+        </w:rPr>
+        <w:fldChar w:fldCharType="end"/>
+      </w:r>
       <w:r>
         <w:t xml:space="preserve"> WssMessageReceived Event Parameters</w:t>
       </w:r>
@@ -8074,25 +8707,69 @@
       <w:r>
         <w:t xml:space="preserve">Table </w:t>
       </w:r>
-      <w:fldSimple w:instr=" STYLEREF 1 \s ">
-        <w:r>
-          <w:rPr>
-            <w:noProof/>
-          </w:rPr>
-          <w:t>3</w:t>
-        </w:r>
-      </w:fldSimple>
+      <w:r>
+        <w:rPr>
+          <w:noProof/>
+        </w:rPr>
+        <w:fldChar w:fldCharType="begin"/>
+      </w:r>
+      <w:r>
+        <w:rPr>
+          <w:noProof/>
+        </w:rPr>
+        <w:instrText xml:space="preserve"> STYLEREF 1 \s </w:instrText>
+      </w:r>
+      <w:r>
+        <w:rPr>
+          <w:noProof/>
+        </w:rPr>
+        <w:fldChar w:fldCharType="separate"/>
+      </w:r>
+      <w:r>
+        <w:rPr>
+          <w:noProof/>
+        </w:rPr>
+        <w:t>3</w:t>
+      </w:r>
+      <w:r>
+        <w:rPr>
+          <w:noProof/>
+        </w:rPr>
+        <w:fldChar w:fldCharType="end"/>
+      </w:r>
       <w:r>
         <w:t>.</w:t>
       </w:r>
-      <w:fldSimple w:instr=" SEQ Table \* ARABIC \s 1 ">
-        <w:r>
-          <w:rPr>
-            <w:noProof/>
-          </w:rPr>
-          <w:t>12</w:t>
-        </w:r>
-      </w:fldSimple>
+      <w:r>
+        <w:rPr>
+          <w:noProof/>
+        </w:rPr>
+        <w:fldChar w:fldCharType="begin"/>
+      </w:r>
+      <w:r>
+        <w:rPr>
+          <w:noProof/>
+        </w:rPr>
+        <w:instrText xml:space="preserve"> SEQ Table \* ARABIC \s 1 </w:instrText>
+      </w:r>
+      <w:r>
+        <w:rPr>
+          <w:noProof/>
+        </w:rPr>
+        <w:fldChar w:fldCharType="separate"/>
+      </w:r>
+      <w:r>
+        <w:rPr>
+          <w:noProof/>
+        </w:rPr>
+        <w:t>12</w:t>
+      </w:r>
+      <w:r>
+        <w:rPr>
+          <w:noProof/>
+        </w:rPr>
+        <w:fldChar w:fldCharType="end"/>
+      </w:r>
       <w:r>
         <w:t xml:space="preserve"> WssMessageSent Event Parameters</w:t>
       </w:r>
@@ -8235,25 +8912,69 @@
       <w:r>
         <w:t xml:space="preserve">Table </w:t>
       </w:r>
-      <w:fldSimple w:instr=" STYLEREF 1 \s ">
-        <w:r>
-          <w:rPr>
-            <w:noProof/>
-          </w:rPr>
-          <w:t>3</w:t>
-        </w:r>
-      </w:fldSimple>
+      <w:r>
+        <w:rPr>
+          <w:noProof/>
+        </w:rPr>
+        <w:fldChar w:fldCharType="begin"/>
+      </w:r>
+      <w:r>
+        <w:rPr>
+          <w:noProof/>
+        </w:rPr>
+        <w:instrText xml:space="preserve"> STYLEREF 1 \s </w:instrText>
+      </w:r>
+      <w:r>
+        <w:rPr>
+          <w:noProof/>
+        </w:rPr>
+        <w:fldChar w:fldCharType="separate"/>
+      </w:r>
+      <w:r>
+        <w:rPr>
+          <w:noProof/>
+        </w:rPr>
+        <w:t>3</w:t>
+      </w:r>
+      <w:r>
+        <w:rPr>
+          <w:noProof/>
+        </w:rPr>
+        <w:fldChar w:fldCharType="end"/>
+      </w:r>
       <w:r>
         <w:t>.</w:t>
       </w:r>
-      <w:fldSimple w:instr=" SEQ Table \* ARABIC \s 1 ">
-        <w:r>
-          <w:rPr>
-            <w:noProof/>
-          </w:rPr>
-          <w:t>13</w:t>
-        </w:r>
-      </w:fldSimple>
+      <w:r>
+        <w:rPr>
+          <w:noProof/>
+        </w:rPr>
+        <w:fldChar w:fldCharType="begin"/>
+      </w:r>
+      <w:r>
+        <w:rPr>
+          <w:noProof/>
+        </w:rPr>
+        <w:instrText xml:space="preserve"> SEQ Table \* ARABIC \s 1 </w:instrText>
+      </w:r>
+      <w:r>
+        <w:rPr>
+          <w:noProof/>
+        </w:rPr>
+        <w:fldChar w:fldCharType="separate"/>
+      </w:r>
+      <w:r>
+        <w:rPr>
+          <w:noProof/>
+        </w:rPr>
+        <w:t>13</w:t>
+      </w:r>
+      <w:r>
+        <w:rPr>
+          <w:noProof/>
+        </w:rPr>
+        <w:fldChar w:fldCharType="end"/>
+      </w:r>
       <w:r>
         <w:t xml:space="preserve"> EidoRequestReceived Event Parameters</w:t>
       </w:r>
@@ -8420,13 +9141,7 @@
     </w:p>
     <w:p>
       <w:r>
-        <w:t xml:space="preserve">The Ng911CadIfServer class shall fire this event when it </w:t>
-      </w:r>
-      <w:r>
-        <w:t xml:space="preserve">sends a response to an </w:t>
-      </w:r>
-      <w:r>
-        <w:t>HTTPS GET request for an EIDO.</w:t>
+        <w:t>The Ng911CadIfServer class shall fire this event when it sends a response to an HTTPS GET request for an EIDO.</w:t>
       </w:r>
     </w:p>
     <w:p>
@@ -8436,25 +9151,75 @@
       <w:r>
         <w:t xml:space="preserve">Table </w:t>
       </w:r>
-      <w:fldSimple w:instr=" STYLEREF 1 \s ">
-        <w:r>
-          <w:rPr>
-            <w:noProof/>
-          </w:rPr>
-          <w:t>3</w:t>
-        </w:r>
-      </w:fldSimple>
+      <w:r>
+        <w:rPr>
+          <w:noProof/>
+        </w:rPr>
+        <w:fldChar w:fldCharType="begin"/>
+      </w:r>
+      <w:r>
+        <w:rPr>
+          <w:noProof/>
+        </w:rPr>
+        <w:instrText xml:space="preserve"> STYLEREF 1</w:instrText>
+      </w:r>
+      <w:r>
+        <w:rPr>
+          <w:noProof/>
+        </w:rPr>
+        <w:instrText xml:space="preserve"> \s </w:instrText>
+      </w:r>
+      <w:r>
+        <w:rPr>
+          <w:noProof/>
+        </w:rPr>
+        <w:fldChar w:fldCharType="separate"/>
+      </w:r>
+      <w:r>
+        <w:rPr>
+          <w:noProof/>
+        </w:rPr>
+        <w:t>3</w:t>
+      </w:r>
+      <w:r>
+        <w:rPr>
+          <w:noProof/>
+        </w:rPr>
+        <w:fldChar w:fldCharType="end"/>
+      </w:r>
       <w:r>
         <w:t>.</w:t>
       </w:r>
-      <w:fldSimple w:instr=" SEQ Table \* ARABIC \s 1 ">
-        <w:r>
-          <w:rPr>
-            <w:noProof/>
-          </w:rPr>
-          <w:t>14</w:t>
-        </w:r>
-      </w:fldSimple>
+      <w:r>
+        <w:rPr>
+          <w:noProof/>
+        </w:rPr>
+        <w:fldChar w:fldCharType="begin"/>
+      </w:r>
+      <w:r>
+        <w:rPr>
+          <w:noProof/>
+        </w:rPr>
+        <w:instrText xml:space="preserve"> SEQ Table \* ARABIC \s 1 </w:instrText>
+      </w:r>
+      <w:r>
+        <w:rPr>
+          <w:noProof/>
+        </w:rPr>
+        <w:fldChar w:fldCharType="separate"/>
+      </w:r>
+      <w:r>
+        <w:rPr>
+          <w:noProof/>
+        </w:rPr>
+        <w:t>14</w:t>
+      </w:r>
+      <w:r>
+        <w:rPr>
+          <w:noProof/>
+        </w:rPr>
+        <w:fldChar w:fldCharType="end"/>
+      </w:r>
       <w:r>
         <w:t xml:space="preserve"> EidoResponseSent Event Parameters</w:t>
       </w:r>
@@ -10946,7 +11711,7 @@
 </file>
 
 <file path=customXml/itemProps1.xml><?xml version="1.0" encoding="utf-8"?>
-<ds:datastoreItem xmlns:ds="http://schemas.openxmlformats.org/officeDocument/2006/customXml" ds:itemID="{7F118066-E173-42B7-B5A8-37DA4FDAD4DC}">
+<ds:datastoreItem xmlns:ds="http://schemas.openxmlformats.org/officeDocument/2006/customXml" ds:itemID="{14F35B0D-BF0C-4373-A04B-ACA095399068}">
   <ds:schemaRefs>
     <ds:schemaRef ds:uri="http://schemas.openxmlformats.org/officeDocument/2006/bibliography"/>
   </ds:schemaRefs>

</xml_diff>